<commit_message>
Correción de detalles de SSPP-PP
</commit_message>
<xml_diff>
--- a/Documentos/Planes/SSPP-PP.docx
+++ b/Documentos/Planes/SSPP-PP.docx
@@ -4238,7 +4238,7 @@
                 <w:b w:val="1"/>
                 <w:rtl w:val="0"/>
               </w:rPr>
-              <w:t xml:space="preserve">Funciones de usuario Estado</w:t>
+              <w:t xml:space="preserve">Funciones de usuario - Estado</w:t>
             </w:r>
           </w:p>
         </w:tc>
@@ -4489,7 +4489,7 @@
                 <w:b w:val="1"/>
                 <w:rtl w:val="0"/>
               </w:rPr>
-              <w:t xml:space="preserve">Funciones de usuario Empresas</w:t>
+              <w:t xml:space="preserve">Funciones de usuario - Empresas</w:t>
             </w:r>
           </w:p>
         </w:tc>
@@ -5177,7 +5177,7 @@
                 <w:rFonts w:ascii="Times New Roman" w:cs="Times New Roman" w:eastAsia="Times New Roman" w:hAnsi="Times New Roman"/>
                 <w:rtl w:val="0"/>
               </w:rPr>
-              <w:t xml:space="preserve">18/5/2023</w:t>
+              <w:t xml:space="preserve">21/5/2023</w:t>
             </w:r>
           </w:p>
         </w:tc>
@@ -5271,7 +5271,7 @@
                 <w:rFonts w:ascii="Times New Roman" w:cs="Times New Roman" w:eastAsia="Times New Roman" w:hAnsi="Times New Roman"/>
                 <w:rtl w:val="0"/>
               </w:rPr>
-              <w:t xml:space="preserve">16/6/2023</w:t>
+              <w:t xml:space="preserve">18/6/2023</w:t>
             </w:r>
           </w:p>
         </w:tc>
@@ -9249,7 +9249,7 @@
       </w:tabs>
       <w:spacing w:after="0" w:before="0" w:line="240" w:lineRule="auto"/>
       <w:ind w:left="0" w:right="0" w:firstLine="0"/>
-      <w:jc w:val="left"/>
+      <w:jc w:val="right"/>
       <w:rPr>
         <w:rFonts w:ascii="Times New Roman" w:cs="Times New Roman" w:eastAsia="Times New Roman" w:hAnsi="Times New Roman"/>
         <w:b w:val="0"/>
@@ -9334,6 +9334,21 @@
       </w:rPr>
       <w:br w:type="textWrapping"/>
       <w:tab/>
+      <w:t xml:space="preserve">V</w:t>
+    </w:r>
+    <w:r>
+      <w:rPr>
+        <w:rFonts w:ascii="Times New Roman" w:cs="Times New Roman" w:eastAsia="Times New Roman" w:hAnsi="Times New Roman"/>
+        <w:sz w:val="18"/>
+        <w:szCs w:val="18"/>
+        <w:rtl w:val="0"/>
+      </w:rPr>
+      <w:t xml:space="preserve">. 1.1</w:t>
+    </w:r>
+    <w:r>
+      <w:rPr>
+        <w:rtl w:val="0"/>
+      </w:rPr>
     </w:r>
   </w:p>
 </w:ftr>
@@ -14005,7 +14020,7 @@
 
 <file path=customXML/item1.xml><?xml version="1.0" encoding="utf-8"?>
 <go:gDocsCustomXmlDataStorage xmlns:go="http://customooxmlschemas.google.com/" xmlns:r="http://schemas.openxmlformats.org/officeDocument/2006/relationships" uri="GoogleDocsCustomDataVersion1">
-  <go:docsCustomData xmlns:go="http://customooxmlschemas.google.com/" roundtripDataSignature="AMtx7mh9lC3fpOXk5b/uagCDuh9qEyoKHg==">AMUW2mXRc927KfEhy7XSmh6LBtfS7Yi9UzwwI/RSZVopGjKbhyjujkg3Azqi8slsJqc3kz7hjnKPS9uMp2HQpz6tbqgzM0A9AWrTAaCdoqA2IEfnYGn5k+A=</go:docsCustomData>
+  <go:docsCustomData xmlns:go="http://customooxmlschemas.google.com/" roundtripDataSignature="AMtx7mh9lC3fpOXk5b/uagCDuh9qEyoKHg==">AMUW2mXWuL+IIfe82t5i2kgD6oycx7J7gohjiKKLX+PZWE2zWeYDROur2V6v8FMQ0yAANgxcsucAKUl1ArFnhiIlJjqv0xEFyTWKr3Y9vJRW4YZcU14nXCE=</go:docsCustomData>
 </go:gDocsCustomXmlDataStorage>
 </file>
 

</xml_diff>